<commit_message>
Updated some stuff in Exercise_4-8
</commit_message>
<xml_diff>
--- a/src/main/java/Exercise_4/06_lav03_vaja_02.docx
+++ b/src/main/java/Exercise_4/06_lav03_vaja_02.docx
@@ -1,10 +1,10 @@
 
 <file path=word/document.xml><?xml version="1.0" encoding="utf-8"?>
-<w:document xmlns:wpc="http://schemas.microsoft.com/office/word/2010/wordprocessingCanvas" xmlns:cx="http://schemas.microsoft.com/office/drawing/2014/chartex" xmlns:cx1="http://schemas.microsoft.com/office/drawing/2015/9/8/chartex" xmlns:cx2="http://schemas.microsoft.com/office/drawing/2015/10/21/chartex" xmlns:cx3="http://schemas.microsoft.com/office/drawing/2016/5/9/chartex" xmlns:cx4="http://schemas.microsoft.com/office/drawing/2016/5/10/chartex" xmlns:cx5="http://schemas.microsoft.com/office/drawing/2016/5/11/chartex" xmlns:cx6="http://schemas.microsoft.com/office/drawing/2016/5/12/chartex" xmlns:cx7="http://schemas.microsoft.com/office/drawing/2016/5/13/chartex" xmlns:cx8="http://schemas.microsoft.com/office/drawing/2016/5/14/chartex" xmlns:mc="http://schemas.openxmlformats.org/markup-compatibility/2006" xmlns:aink="http://schemas.microsoft.com/office/drawing/2016/ink" xmlns:am3d="http://schemas.microsoft.com/office/drawing/2017/model3d" xmlns:o="urn:schemas-microsoft-com:office:office" xmlns:r="http://schemas.openxmlformats.org/officeDocument/2006/relationships" xmlns:m="http://schemas.openxmlformats.org/officeDocument/2006/math" xmlns:v="urn:schemas-microsoft-com:vml" xmlns:wp14="http://schemas.microsoft.com/office/word/2010/wordprocessingDrawing" xmlns:wp="http://schemas.openxmlformats.org/drawingml/2006/wordprocessingDrawing" xmlns:w10="urn:schemas-microsoft-com:office:word" xmlns:w="http://schemas.openxmlformats.org/wordprocessingml/2006/main" xmlns:w14="http://schemas.microsoft.com/office/word/2010/wordml" xmlns:w15="http://schemas.microsoft.com/office/word/2012/wordml" xmlns:w16cex="http://schemas.microsoft.com/office/word/2018/wordml/cex" xmlns:w16cid="http://schemas.microsoft.com/office/word/2016/wordml/cid" xmlns:w16="http://schemas.microsoft.com/office/word/2018/wordml" xmlns:w16sdtdh="http://schemas.microsoft.com/office/word/2020/wordml/sdtdatahash" xmlns:w16se="http://schemas.microsoft.com/office/word/2015/wordml/symex" xmlns:wpg="http://schemas.microsoft.com/office/word/2010/wordprocessingGroup" xmlns:wpi="http://schemas.microsoft.com/office/word/2010/wordprocessingInk" xmlns:wne="http://schemas.microsoft.com/office/word/2006/wordml" xmlns:wps="http://schemas.microsoft.com/office/word/2010/wordprocessingShape" mc:Ignorable="w14 w15 w16se w16cid w16 w16cex w16sdtdh wp14">
+<w:document xmlns:wpc="http://schemas.microsoft.com/office/word/2010/wordprocessingCanvas" xmlns:cx="http://schemas.microsoft.com/office/drawing/2014/chartex" xmlns:cx1="http://schemas.microsoft.com/office/drawing/2015/9/8/chartex" xmlns:cx2="http://schemas.microsoft.com/office/drawing/2015/10/21/chartex" xmlns:cx3="http://schemas.microsoft.com/office/drawing/2016/5/9/chartex" xmlns:cx4="http://schemas.microsoft.com/office/drawing/2016/5/10/chartex" xmlns:cx5="http://schemas.microsoft.com/office/drawing/2016/5/11/chartex" xmlns:cx6="http://schemas.microsoft.com/office/drawing/2016/5/12/chartex" xmlns:cx7="http://schemas.microsoft.com/office/drawing/2016/5/13/chartex" xmlns:cx8="http://schemas.microsoft.com/office/drawing/2016/5/14/chartex" xmlns:mc="http://schemas.openxmlformats.org/markup-compatibility/2006" xmlns:aink="http://schemas.microsoft.com/office/drawing/2016/ink" xmlns:am3d="http://schemas.microsoft.com/office/drawing/2017/model3d" xmlns:o="urn:schemas-microsoft-com:office:office" xmlns:oel="http://schemas.microsoft.com/office/2019/extlst" xmlns:r="http://schemas.openxmlformats.org/officeDocument/2006/relationships" xmlns:m="http://schemas.openxmlformats.org/officeDocument/2006/math" xmlns:v="urn:schemas-microsoft-com:vml" xmlns:wp14="http://schemas.microsoft.com/office/word/2010/wordprocessingDrawing" xmlns:wp="http://schemas.openxmlformats.org/drawingml/2006/wordprocessingDrawing" xmlns:w10="urn:schemas-microsoft-com:office:word" xmlns:w="http://schemas.openxmlformats.org/wordprocessingml/2006/main" xmlns:w14="http://schemas.microsoft.com/office/word/2010/wordml" xmlns:w15="http://schemas.microsoft.com/office/word/2012/wordml" xmlns:w16cex="http://schemas.microsoft.com/office/word/2018/wordml/cex" xmlns:w16cid="http://schemas.microsoft.com/office/word/2016/wordml/cid" xmlns:w16="http://schemas.microsoft.com/office/word/2018/wordml" xmlns:w16sdtdh="http://schemas.microsoft.com/office/word/2020/wordml/sdtdatahash" xmlns:w16se="http://schemas.microsoft.com/office/word/2015/wordml/symex" xmlns:wpg="http://schemas.microsoft.com/office/word/2010/wordprocessingGroup" xmlns:wpi="http://schemas.microsoft.com/office/word/2010/wordprocessingInk" xmlns:wne="http://schemas.microsoft.com/office/word/2006/wordml" xmlns:wps="http://schemas.microsoft.com/office/word/2010/wordprocessingShape" mc:Ignorable="w14 w15 w16se w16cid w16 w16cex w16sdtdh wp14">
   <w:body>
     <w:tbl>
       <w:tblPr>
-        <w:tblStyle w:val="Tabelamrea"/>
+        <w:tblStyle w:val="TableGrid"/>
         <w:tblW w:w="0" w:type="auto"/>
         <w:shd w:val="clear" w:color="auto" w:fill="D9D9D9" w:themeFill="background1" w:themeFillShade="D9"/>
         <w:tblLook w:val="04A0" w:firstRow="1" w:lastRow="0" w:firstColumn="1" w:lastColumn="0" w:noHBand="0" w:noVBand="1"/>
@@ -25,37 +25,27 @@
           </w:p>
           <w:p>
             <w:pPr>
-              <w:pStyle w:val="Odstavekseznama"/>
+              <w:pStyle w:val="ListParagraph"/>
               <w:numPr>
                 <w:ilvl w:val="0"/>
                 <w:numId w:val="2"/>
               </w:numPr>
             </w:pPr>
             <w:r>
-              <w:t xml:space="preserve">raba </w:t>
-            </w:r>
-            <w:proofErr w:type="spellStart"/>
-            <w:r>
-              <w:t>spremeljivk</w:t>
-            </w:r>
-            <w:proofErr w:type="spellEnd"/>
-            <w:r>
-              <w:t>, aritmetične operacije, vejitve</w:t>
+              <w:t>raba spremeljivk, aritmetične operacije, vejitve</w:t>
             </w:r>
           </w:p>
           <w:p>
             <w:pPr>
-              <w:pStyle w:val="Odstavekseznama"/>
+              <w:pStyle w:val="ListParagraph"/>
               <w:numPr>
                 <w:ilvl w:val="0"/>
                 <w:numId w:val="2"/>
               </w:numPr>
             </w:pPr>
-            <w:proofErr w:type="spellStart"/>
             <w:r>
               <w:t>javaFX</w:t>
             </w:r>
-            <w:proofErr w:type="spellEnd"/>
           </w:p>
         </w:tc>
       </w:tr>
@@ -158,7 +148,6 @@
       <w:r>
         <w:t xml:space="preserve">.zip. Pred izvedbo preberite vsebovano datoteko README.TXT. Držite se pravila, da v programu ne spreminjate ničesar razen kode v označenem delu izvorne kode znotraj metode </w:t>
       </w:r>
-      <w:proofErr w:type="spellStart"/>
       <w:r>
         <w:rPr>
           <w:b/>
@@ -166,7 +155,6 @@
         </w:rPr>
         <w:t>narisiVsebino</w:t>
       </w:r>
-      <w:proofErr w:type="spellEnd"/>
       <w:r>
         <w:t xml:space="preserve">. Vse naloge bazirajo na razdelitvi risalne površine </w:t>
       </w:r>
@@ -192,7 +180,7 @@
     <w:p/>
     <w:p>
       <w:pPr>
-        <w:pStyle w:val="Odstavekseznama"/>
+        <w:pStyle w:val="ListParagraph"/>
         <w:numPr>
           <w:ilvl w:val="0"/>
           <w:numId w:val="1"/>
@@ -207,7 +195,7 @@
     </w:p>
     <w:p>
       <w:pPr>
-        <w:pStyle w:val="Odstavekseznama"/>
+        <w:pStyle w:val="ListParagraph"/>
       </w:pPr>
       <w:r>
         <w:rPr>
@@ -281,7 +269,7 @@
     </w:p>
     <w:p>
       <w:pPr>
-        <w:pStyle w:val="Odstavekseznama"/>
+        <w:pStyle w:val="ListParagraph"/>
         <w:numPr>
           <w:ilvl w:val="0"/>
           <w:numId w:val="1"/>
@@ -302,17 +290,17 @@
     </w:p>
     <w:p>
       <w:pPr>
-        <w:pStyle w:val="Odstavekseznama"/>
+        <w:pStyle w:val="ListParagraph"/>
       </w:pPr>
     </w:p>
     <w:p>
       <w:pPr>
-        <w:pStyle w:val="Odstavekseznama"/>
+        <w:pStyle w:val="ListParagraph"/>
       </w:pPr>
     </w:p>
     <w:p>
       <w:pPr>
-        <w:pStyle w:val="Odstavekseznama"/>
+        <w:pStyle w:val="ListParagraph"/>
       </w:pPr>
       <w:r>
         <w:rPr>
@@ -386,7 +374,7 @@
     </w:p>
     <w:p>
       <w:pPr>
-        <w:pStyle w:val="Odstavekseznama"/>
+        <w:pStyle w:val="ListParagraph"/>
         <w:numPr>
           <w:ilvl w:val="0"/>
           <w:numId w:val="1"/>
@@ -403,8 +391,144 @@
       </w:r>
     </w:p>
     <w:p/>
+    <w:p>
+      <w:r>
+        <w:lastRenderedPageBreak/>
+        <w:t>1.</w:t>
+      </w:r>
+      <w:r>
+        <w:br/>
+      </w:r>
+      <w:r>
+        <w:drawing>
+          <wp:inline distT="0" distB="0" distL="0" distR="0" wp14:anchorId="739692F8" wp14:editId="099C2BF2">
+            <wp:extent cx="4356914" cy="2624138"/>
+            <wp:effectExtent l="0" t="0" r="5715" b="5080"/>
+            <wp:docPr id="766459289" name="Picture 1" descr="A screenshot of a graph&#10;&#10;Description automatically generated"/>
+            <wp:cNvGraphicFramePr>
+              <a:graphicFrameLocks xmlns:a="http://schemas.openxmlformats.org/drawingml/2006/main" noChangeAspect="1"/>
+            </wp:cNvGraphicFramePr>
+            <a:graphic xmlns:a="http://schemas.openxmlformats.org/drawingml/2006/main">
+              <a:graphicData uri="http://schemas.openxmlformats.org/drawingml/2006/picture">
+                <pic:pic xmlns:pic="http://schemas.openxmlformats.org/drawingml/2006/picture">
+                  <pic:nvPicPr>
+                    <pic:cNvPr id="766459289" name="Picture 1" descr="A screenshot of a graph&#10;&#10;Description automatically generated"/>
+                    <pic:cNvPicPr/>
+                  </pic:nvPicPr>
+                  <pic:blipFill>
+                    <a:blip r:embed="rId10"/>
+                    <a:stretch>
+                      <a:fillRect/>
+                    </a:stretch>
+                  </pic:blipFill>
+                  <pic:spPr>
+                    <a:xfrm>
+                      <a:off x="0" y="0"/>
+                      <a:ext cx="4365794" cy="2629487"/>
+                    </a:xfrm>
+                    <a:prstGeom prst="rect">
+                      <a:avLst/>
+                    </a:prstGeom>
+                  </pic:spPr>
+                </pic:pic>
+              </a:graphicData>
+            </a:graphic>
+          </wp:inline>
+        </w:drawing>
+      </w:r>
+    </w:p>
+    <w:p>
+      <w:r>
+        <w:t>2.</w:t>
+      </w:r>
+      <w:r>
+        <w:br/>
+      </w:r>
+      <w:r>
+        <w:drawing>
+          <wp:inline distT="0" distB="0" distL="0" distR="0" wp14:anchorId="3A7F5205" wp14:editId="55AA8957">
+            <wp:extent cx="4380745" cy="2633662"/>
+            <wp:effectExtent l="0" t="0" r="1270" b="0"/>
+            <wp:docPr id="18086864" name="Picture 1" descr="A screenshot of a computer&#10;&#10;Description automatically generated"/>
+            <wp:cNvGraphicFramePr>
+              <a:graphicFrameLocks xmlns:a="http://schemas.openxmlformats.org/drawingml/2006/main" noChangeAspect="1"/>
+            </wp:cNvGraphicFramePr>
+            <a:graphic xmlns:a="http://schemas.openxmlformats.org/drawingml/2006/main">
+              <a:graphicData uri="http://schemas.openxmlformats.org/drawingml/2006/picture">
+                <pic:pic xmlns:pic="http://schemas.openxmlformats.org/drawingml/2006/picture">
+                  <pic:nvPicPr>
+                    <pic:cNvPr id="18086864" name="Picture 1" descr="A screenshot of a computer&#10;&#10;Description automatically generated"/>
+                    <pic:cNvPicPr/>
+                  </pic:nvPicPr>
+                  <pic:blipFill>
+                    <a:blip r:embed="rId11"/>
+                    <a:stretch>
+                      <a:fillRect/>
+                    </a:stretch>
+                  </pic:blipFill>
+                  <pic:spPr>
+                    <a:xfrm>
+                      <a:off x="0" y="0"/>
+                      <a:ext cx="4389442" cy="2638891"/>
+                    </a:xfrm>
+                    <a:prstGeom prst="rect">
+                      <a:avLst/>
+                    </a:prstGeom>
+                  </pic:spPr>
+                </pic:pic>
+              </a:graphicData>
+            </a:graphic>
+          </wp:inline>
+        </w:drawing>
+      </w:r>
+    </w:p>
+    <w:p>
+      <w:r>
+        <w:t>3.</w:t>
+      </w:r>
+      <w:r>
+        <w:br/>
+      </w:r>
+      <w:r>
+        <w:drawing>
+          <wp:inline distT="0" distB="0" distL="0" distR="0" wp14:anchorId="2F953B49" wp14:editId="676C5802">
+            <wp:extent cx="4435775" cy="2676525"/>
+            <wp:effectExtent l="0" t="0" r="3175" b="0"/>
+            <wp:docPr id="2103915480" name="Picture 1" descr="A screen shot of a computer&#10;&#10;Description automatically generated"/>
+            <wp:cNvGraphicFramePr>
+              <a:graphicFrameLocks xmlns:a="http://schemas.openxmlformats.org/drawingml/2006/main" noChangeAspect="1"/>
+            </wp:cNvGraphicFramePr>
+            <a:graphic xmlns:a="http://schemas.openxmlformats.org/drawingml/2006/main">
+              <a:graphicData uri="http://schemas.openxmlformats.org/drawingml/2006/picture">
+                <pic:pic xmlns:pic="http://schemas.openxmlformats.org/drawingml/2006/picture">
+                  <pic:nvPicPr>
+                    <pic:cNvPr id="2103915480" name="Picture 1" descr="A screen shot of a computer&#10;&#10;Description automatically generated"/>
+                    <pic:cNvPicPr/>
+                  </pic:nvPicPr>
+                  <pic:blipFill>
+                    <a:blip r:embed="rId12"/>
+                    <a:stretch>
+                      <a:fillRect/>
+                    </a:stretch>
+                  </pic:blipFill>
+                  <pic:spPr>
+                    <a:xfrm>
+                      <a:off x="0" y="0"/>
+                      <a:ext cx="4440917" cy="2679628"/>
+                    </a:xfrm>
+                    <a:prstGeom prst="rect">
+                      <a:avLst/>
+                    </a:prstGeom>
+                  </pic:spPr>
+                </pic:pic>
+              </a:graphicData>
+            </a:graphic>
+          </wp:inline>
+        </w:drawing>
+      </w:r>
+    </w:p>
     <w:sectPr>
-      <w:headerReference w:type="default" r:id="rId10"/>
+      <w:headerReference w:type="default" r:id="rId13"/>
       <w:pgSz w:w="11906" w:h="16838"/>
       <w:pgMar w:top="1417" w:right="1417" w:bottom="1417" w:left="1417" w:header="708" w:footer="708" w:gutter="0"/>
       <w:cols w:space="708"/>
@@ -415,7 +539,7 @@
 </file>
 
 <file path=word/endnotes.xml><?xml version="1.0" encoding="utf-8"?>
-<w:endnotes xmlns:wpc="http://schemas.microsoft.com/office/word/2010/wordprocessingCanvas" xmlns:cx="http://schemas.microsoft.com/office/drawing/2014/chartex" xmlns:cx1="http://schemas.microsoft.com/office/drawing/2015/9/8/chartex" xmlns:cx2="http://schemas.microsoft.com/office/drawing/2015/10/21/chartex" xmlns:cx3="http://schemas.microsoft.com/office/drawing/2016/5/9/chartex" xmlns:cx4="http://schemas.microsoft.com/office/drawing/2016/5/10/chartex" xmlns:cx5="http://schemas.microsoft.com/office/drawing/2016/5/11/chartex" xmlns:cx6="http://schemas.microsoft.com/office/drawing/2016/5/12/chartex" xmlns:cx7="http://schemas.microsoft.com/office/drawing/2016/5/13/chartex" xmlns:cx8="http://schemas.microsoft.com/office/drawing/2016/5/14/chartex" xmlns:mc="http://schemas.openxmlformats.org/markup-compatibility/2006" xmlns:aink="http://schemas.microsoft.com/office/drawing/2016/ink" xmlns:am3d="http://schemas.microsoft.com/office/drawing/2017/model3d" xmlns:o="urn:schemas-microsoft-com:office:office" xmlns:r="http://schemas.openxmlformats.org/officeDocument/2006/relationships" xmlns:m="http://schemas.openxmlformats.org/officeDocument/2006/math" xmlns:v="urn:schemas-microsoft-com:vml" xmlns:wp14="http://schemas.microsoft.com/office/word/2010/wordprocessingDrawing" xmlns:wp="http://schemas.openxmlformats.org/drawingml/2006/wordprocessingDrawing" xmlns:w10="urn:schemas-microsoft-com:office:word" xmlns:w="http://schemas.openxmlformats.org/wordprocessingml/2006/main" xmlns:w14="http://schemas.microsoft.com/office/word/2010/wordml" xmlns:w15="http://schemas.microsoft.com/office/word/2012/wordml" xmlns:w16cex="http://schemas.microsoft.com/office/word/2018/wordml/cex" xmlns:w16cid="http://schemas.microsoft.com/office/word/2016/wordml/cid" xmlns:w16="http://schemas.microsoft.com/office/word/2018/wordml" xmlns:w16sdtdh="http://schemas.microsoft.com/office/word/2020/wordml/sdtdatahash" xmlns:w16se="http://schemas.microsoft.com/office/word/2015/wordml/symex" xmlns:wpg="http://schemas.microsoft.com/office/word/2010/wordprocessingGroup" xmlns:wpi="http://schemas.microsoft.com/office/word/2010/wordprocessingInk" xmlns:wne="http://schemas.microsoft.com/office/word/2006/wordml" xmlns:wps="http://schemas.microsoft.com/office/word/2010/wordprocessingShape" mc:Ignorable="w14 w15 w16se w16cid w16 w16cex w16sdtdh wp14">
+<w:endnotes xmlns:wpc="http://schemas.microsoft.com/office/word/2010/wordprocessingCanvas" xmlns:cx="http://schemas.microsoft.com/office/drawing/2014/chartex" xmlns:cx1="http://schemas.microsoft.com/office/drawing/2015/9/8/chartex" xmlns:cx2="http://schemas.microsoft.com/office/drawing/2015/10/21/chartex" xmlns:cx3="http://schemas.microsoft.com/office/drawing/2016/5/9/chartex" xmlns:cx4="http://schemas.microsoft.com/office/drawing/2016/5/10/chartex" xmlns:cx5="http://schemas.microsoft.com/office/drawing/2016/5/11/chartex" xmlns:cx6="http://schemas.microsoft.com/office/drawing/2016/5/12/chartex" xmlns:cx7="http://schemas.microsoft.com/office/drawing/2016/5/13/chartex" xmlns:cx8="http://schemas.microsoft.com/office/drawing/2016/5/14/chartex" xmlns:mc="http://schemas.openxmlformats.org/markup-compatibility/2006" xmlns:aink="http://schemas.microsoft.com/office/drawing/2016/ink" xmlns:am3d="http://schemas.microsoft.com/office/drawing/2017/model3d" xmlns:o="urn:schemas-microsoft-com:office:office" xmlns:oel="http://schemas.microsoft.com/office/2019/extlst" xmlns:r="http://schemas.openxmlformats.org/officeDocument/2006/relationships" xmlns:m="http://schemas.openxmlformats.org/officeDocument/2006/math" xmlns:v="urn:schemas-microsoft-com:vml" xmlns:wp14="http://schemas.microsoft.com/office/word/2010/wordprocessingDrawing" xmlns:wp="http://schemas.openxmlformats.org/drawingml/2006/wordprocessingDrawing" xmlns:w10="urn:schemas-microsoft-com:office:word" xmlns:w="http://schemas.openxmlformats.org/wordprocessingml/2006/main" xmlns:w14="http://schemas.microsoft.com/office/word/2010/wordml" xmlns:w15="http://schemas.microsoft.com/office/word/2012/wordml" xmlns:w16cex="http://schemas.microsoft.com/office/word/2018/wordml/cex" xmlns:w16cid="http://schemas.microsoft.com/office/word/2016/wordml/cid" xmlns:w16="http://schemas.microsoft.com/office/word/2018/wordml" xmlns:w16sdtdh="http://schemas.microsoft.com/office/word/2020/wordml/sdtdatahash" xmlns:w16se="http://schemas.microsoft.com/office/word/2015/wordml/symex" xmlns:wpg="http://schemas.microsoft.com/office/word/2010/wordprocessingGroup" xmlns:wpi="http://schemas.microsoft.com/office/word/2010/wordprocessingInk" xmlns:wne="http://schemas.microsoft.com/office/word/2006/wordml" xmlns:wps="http://schemas.microsoft.com/office/word/2010/wordprocessingShape" mc:Ignorable="w14 w15 w16se w16cid w16 w16cex w16sdtdh wp14">
   <w:endnote w:type="separator" w:id="-1">
     <w:p>
       <w:pPr>
@@ -440,7 +564,7 @@
 </file>
 
 <file path=word/footnotes.xml><?xml version="1.0" encoding="utf-8"?>
-<w:footnotes xmlns:wpc="http://schemas.microsoft.com/office/word/2010/wordprocessingCanvas" xmlns:cx="http://schemas.microsoft.com/office/drawing/2014/chartex" xmlns:cx1="http://schemas.microsoft.com/office/drawing/2015/9/8/chartex" xmlns:cx2="http://schemas.microsoft.com/office/drawing/2015/10/21/chartex" xmlns:cx3="http://schemas.microsoft.com/office/drawing/2016/5/9/chartex" xmlns:cx4="http://schemas.microsoft.com/office/drawing/2016/5/10/chartex" xmlns:cx5="http://schemas.microsoft.com/office/drawing/2016/5/11/chartex" xmlns:cx6="http://schemas.microsoft.com/office/drawing/2016/5/12/chartex" xmlns:cx7="http://schemas.microsoft.com/office/drawing/2016/5/13/chartex" xmlns:cx8="http://schemas.microsoft.com/office/drawing/2016/5/14/chartex" xmlns:mc="http://schemas.openxmlformats.org/markup-compatibility/2006" xmlns:aink="http://schemas.microsoft.com/office/drawing/2016/ink" xmlns:am3d="http://schemas.microsoft.com/office/drawing/2017/model3d" xmlns:o="urn:schemas-microsoft-com:office:office" xmlns:r="http://schemas.openxmlformats.org/officeDocument/2006/relationships" xmlns:m="http://schemas.openxmlformats.org/officeDocument/2006/math" xmlns:v="urn:schemas-microsoft-com:vml" xmlns:wp14="http://schemas.microsoft.com/office/word/2010/wordprocessingDrawing" xmlns:wp="http://schemas.openxmlformats.org/drawingml/2006/wordprocessingDrawing" xmlns:w10="urn:schemas-microsoft-com:office:word" xmlns:w="http://schemas.openxmlformats.org/wordprocessingml/2006/main" xmlns:w14="http://schemas.microsoft.com/office/word/2010/wordml" xmlns:w15="http://schemas.microsoft.com/office/word/2012/wordml" xmlns:w16cex="http://schemas.microsoft.com/office/word/2018/wordml/cex" xmlns:w16cid="http://schemas.microsoft.com/office/word/2016/wordml/cid" xmlns:w16="http://schemas.microsoft.com/office/word/2018/wordml" xmlns:w16sdtdh="http://schemas.microsoft.com/office/word/2020/wordml/sdtdatahash" xmlns:w16se="http://schemas.microsoft.com/office/word/2015/wordml/symex" xmlns:wpg="http://schemas.microsoft.com/office/word/2010/wordprocessingGroup" xmlns:wpi="http://schemas.microsoft.com/office/word/2010/wordprocessingInk" xmlns:wne="http://schemas.microsoft.com/office/word/2006/wordml" xmlns:wps="http://schemas.microsoft.com/office/word/2010/wordprocessingShape" mc:Ignorable="w14 w15 w16se w16cid w16 w16cex w16sdtdh wp14">
+<w:footnotes xmlns:wpc="http://schemas.microsoft.com/office/word/2010/wordprocessingCanvas" xmlns:cx="http://schemas.microsoft.com/office/drawing/2014/chartex" xmlns:cx1="http://schemas.microsoft.com/office/drawing/2015/9/8/chartex" xmlns:cx2="http://schemas.microsoft.com/office/drawing/2015/10/21/chartex" xmlns:cx3="http://schemas.microsoft.com/office/drawing/2016/5/9/chartex" xmlns:cx4="http://schemas.microsoft.com/office/drawing/2016/5/10/chartex" xmlns:cx5="http://schemas.microsoft.com/office/drawing/2016/5/11/chartex" xmlns:cx6="http://schemas.microsoft.com/office/drawing/2016/5/12/chartex" xmlns:cx7="http://schemas.microsoft.com/office/drawing/2016/5/13/chartex" xmlns:cx8="http://schemas.microsoft.com/office/drawing/2016/5/14/chartex" xmlns:mc="http://schemas.openxmlformats.org/markup-compatibility/2006" xmlns:aink="http://schemas.microsoft.com/office/drawing/2016/ink" xmlns:am3d="http://schemas.microsoft.com/office/drawing/2017/model3d" xmlns:o="urn:schemas-microsoft-com:office:office" xmlns:oel="http://schemas.microsoft.com/office/2019/extlst" xmlns:r="http://schemas.openxmlformats.org/officeDocument/2006/relationships" xmlns:m="http://schemas.openxmlformats.org/officeDocument/2006/math" xmlns:v="urn:schemas-microsoft-com:vml" xmlns:wp14="http://schemas.microsoft.com/office/word/2010/wordprocessingDrawing" xmlns:wp="http://schemas.openxmlformats.org/drawingml/2006/wordprocessingDrawing" xmlns:w10="urn:schemas-microsoft-com:office:word" xmlns:w="http://schemas.openxmlformats.org/wordprocessingml/2006/main" xmlns:w14="http://schemas.microsoft.com/office/word/2010/wordml" xmlns:w15="http://schemas.microsoft.com/office/word/2012/wordml" xmlns:w16cex="http://schemas.microsoft.com/office/word/2018/wordml/cex" xmlns:w16cid="http://schemas.microsoft.com/office/word/2016/wordml/cid" xmlns:w16="http://schemas.microsoft.com/office/word/2018/wordml" xmlns:w16sdtdh="http://schemas.microsoft.com/office/word/2020/wordml/sdtdatahash" xmlns:w16se="http://schemas.microsoft.com/office/word/2015/wordml/symex" xmlns:wpg="http://schemas.microsoft.com/office/word/2010/wordprocessingGroup" xmlns:wpi="http://schemas.microsoft.com/office/word/2010/wordprocessingInk" xmlns:wne="http://schemas.microsoft.com/office/word/2006/wordml" xmlns:wps="http://schemas.microsoft.com/office/word/2010/wordprocessingShape" mc:Ignorable="w14 w15 w16se w16cid w16 w16cex w16sdtdh wp14">
   <w:footnote w:type="separator" w:id="-1">
     <w:p>
       <w:pPr>
@@ -465,10 +589,10 @@
 </file>
 
 <file path=word/header1.xml><?xml version="1.0" encoding="utf-8"?>
-<w:hdr xmlns:wpc="http://schemas.microsoft.com/office/word/2010/wordprocessingCanvas" xmlns:cx="http://schemas.microsoft.com/office/drawing/2014/chartex" xmlns:cx1="http://schemas.microsoft.com/office/drawing/2015/9/8/chartex" xmlns:cx2="http://schemas.microsoft.com/office/drawing/2015/10/21/chartex" xmlns:cx3="http://schemas.microsoft.com/office/drawing/2016/5/9/chartex" xmlns:cx4="http://schemas.microsoft.com/office/drawing/2016/5/10/chartex" xmlns:cx5="http://schemas.microsoft.com/office/drawing/2016/5/11/chartex" xmlns:cx6="http://schemas.microsoft.com/office/drawing/2016/5/12/chartex" xmlns:cx7="http://schemas.microsoft.com/office/drawing/2016/5/13/chartex" xmlns:cx8="http://schemas.microsoft.com/office/drawing/2016/5/14/chartex" xmlns:mc="http://schemas.openxmlformats.org/markup-compatibility/2006" xmlns:aink="http://schemas.microsoft.com/office/drawing/2016/ink" xmlns:am3d="http://schemas.microsoft.com/office/drawing/2017/model3d" xmlns:o="urn:schemas-microsoft-com:office:office" xmlns:r="http://schemas.openxmlformats.org/officeDocument/2006/relationships" xmlns:m="http://schemas.openxmlformats.org/officeDocument/2006/math" xmlns:v="urn:schemas-microsoft-com:vml" xmlns:wp14="http://schemas.microsoft.com/office/word/2010/wordprocessingDrawing" xmlns:wp="http://schemas.openxmlformats.org/drawingml/2006/wordprocessingDrawing" xmlns:w10="urn:schemas-microsoft-com:office:word" xmlns:w="http://schemas.openxmlformats.org/wordprocessingml/2006/main" xmlns:w14="http://schemas.microsoft.com/office/word/2010/wordml" xmlns:w15="http://schemas.microsoft.com/office/word/2012/wordml" xmlns:w16cex="http://schemas.microsoft.com/office/word/2018/wordml/cex" xmlns:w16cid="http://schemas.microsoft.com/office/word/2016/wordml/cid" xmlns:w16="http://schemas.microsoft.com/office/word/2018/wordml" xmlns:w16sdtdh="http://schemas.microsoft.com/office/word/2020/wordml/sdtdatahash" xmlns:w16se="http://schemas.microsoft.com/office/word/2015/wordml/symex" xmlns:wpg="http://schemas.microsoft.com/office/word/2010/wordprocessingGroup" xmlns:wpi="http://schemas.microsoft.com/office/word/2010/wordprocessingInk" xmlns:wne="http://schemas.microsoft.com/office/word/2006/wordml" xmlns:wps="http://schemas.microsoft.com/office/word/2010/wordprocessingShape" mc:Ignorable="w14 w15 w16se w16cid w16 w16cex w16sdtdh wp14">
+<w:hdr xmlns:wpc="http://schemas.microsoft.com/office/word/2010/wordprocessingCanvas" xmlns:cx="http://schemas.microsoft.com/office/drawing/2014/chartex" xmlns:cx1="http://schemas.microsoft.com/office/drawing/2015/9/8/chartex" xmlns:cx2="http://schemas.microsoft.com/office/drawing/2015/10/21/chartex" xmlns:cx3="http://schemas.microsoft.com/office/drawing/2016/5/9/chartex" xmlns:cx4="http://schemas.microsoft.com/office/drawing/2016/5/10/chartex" xmlns:cx5="http://schemas.microsoft.com/office/drawing/2016/5/11/chartex" xmlns:cx6="http://schemas.microsoft.com/office/drawing/2016/5/12/chartex" xmlns:cx7="http://schemas.microsoft.com/office/drawing/2016/5/13/chartex" xmlns:cx8="http://schemas.microsoft.com/office/drawing/2016/5/14/chartex" xmlns:mc="http://schemas.openxmlformats.org/markup-compatibility/2006" xmlns:aink="http://schemas.microsoft.com/office/drawing/2016/ink" xmlns:am3d="http://schemas.microsoft.com/office/drawing/2017/model3d" xmlns:o="urn:schemas-microsoft-com:office:office" xmlns:oel="http://schemas.microsoft.com/office/2019/extlst" xmlns:r="http://schemas.openxmlformats.org/officeDocument/2006/relationships" xmlns:m="http://schemas.openxmlformats.org/officeDocument/2006/math" xmlns:v="urn:schemas-microsoft-com:vml" xmlns:wp14="http://schemas.microsoft.com/office/word/2010/wordprocessingDrawing" xmlns:wp="http://schemas.openxmlformats.org/drawingml/2006/wordprocessingDrawing" xmlns:w10="urn:schemas-microsoft-com:office:word" xmlns:w="http://schemas.openxmlformats.org/wordprocessingml/2006/main" xmlns:w14="http://schemas.microsoft.com/office/word/2010/wordml" xmlns:w15="http://schemas.microsoft.com/office/word/2012/wordml" xmlns:w16cex="http://schemas.microsoft.com/office/word/2018/wordml/cex" xmlns:w16cid="http://schemas.microsoft.com/office/word/2016/wordml/cid" xmlns:w16="http://schemas.microsoft.com/office/word/2018/wordml" xmlns:w16sdtdh="http://schemas.microsoft.com/office/word/2020/wordml/sdtdatahash" xmlns:w16se="http://schemas.microsoft.com/office/word/2015/wordml/symex" xmlns:wpg="http://schemas.microsoft.com/office/word/2010/wordprocessingGroup" xmlns:wpi="http://schemas.microsoft.com/office/word/2010/wordprocessingInk" xmlns:wne="http://schemas.microsoft.com/office/word/2006/wordml" xmlns:wps="http://schemas.microsoft.com/office/word/2010/wordprocessingShape" mc:Ignorable="w14 w15 w16se w16cid w16 w16cex w16sdtdh wp14">
   <w:p>
     <w:pPr>
-      <w:pStyle w:val="Glava"/>
+      <w:pStyle w:val="Header"/>
       <w:rPr>
         <w:b/>
         <w:bCs/>
@@ -561,7 +685,7 @@
   </w:p>
   <w:p>
     <w:pPr>
-      <w:pStyle w:val="Glava"/>
+      <w:pStyle w:val="Header"/>
       <w:jc w:val="center"/>
       <w:rPr>
         <w:bCs/>
@@ -577,39 +701,19 @@
         <w:sz w:val="18"/>
         <w:szCs w:val="18"/>
       </w:rPr>
-      <w:t>(</w:t>
-    </w:r>
-    <w:proofErr w:type="spellStart"/>
-    <w:r>
-      <w:rPr>
-        <w:bCs/>
-        <w:i/>
-        <w:sz w:val="18"/>
-        <w:szCs w:val="18"/>
-      </w:rPr>
-      <w:t>draft</w:t>
-    </w:r>
-    <w:proofErr w:type="spellEnd"/>
-    <w:r>
-      <w:rPr>
-        <w:bCs/>
-        <w:i/>
-        <w:sz w:val="18"/>
-        <w:szCs w:val="18"/>
-      </w:rPr>
-      <w:t>)</w:t>
+      <w:t>(draft)</w:t>
     </w:r>
   </w:p>
   <w:p>
     <w:pPr>
-      <w:pStyle w:val="Glava"/>
+      <w:pStyle w:val="Header"/>
     </w:pPr>
   </w:p>
 </w:hdr>
 </file>
 
 <file path=word/numbering.xml><?xml version="1.0" encoding="utf-8"?>
-<w:numbering xmlns:wpc="http://schemas.microsoft.com/office/word/2010/wordprocessingCanvas" xmlns:cx="http://schemas.microsoft.com/office/drawing/2014/chartex" xmlns:cx1="http://schemas.microsoft.com/office/drawing/2015/9/8/chartex" xmlns:cx2="http://schemas.microsoft.com/office/drawing/2015/10/21/chartex" xmlns:cx3="http://schemas.microsoft.com/office/drawing/2016/5/9/chartex" xmlns:cx4="http://schemas.microsoft.com/office/drawing/2016/5/10/chartex" xmlns:cx5="http://schemas.microsoft.com/office/drawing/2016/5/11/chartex" xmlns:cx6="http://schemas.microsoft.com/office/drawing/2016/5/12/chartex" xmlns:cx7="http://schemas.microsoft.com/office/drawing/2016/5/13/chartex" xmlns:cx8="http://schemas.microsoft.com/office/drawing/2016/5/14/chartex" xmlns:mc="http://schemas.openxmlformats.org/markup-compatibility/2006" xmlns:aink="http://schemas.microsoft.com/office/drawing/2016/ink" xmlns:am3d="http://schemas.microsoft.com/office/drawing/2017/model3d" xmlns:o="urn:schemas-microsoft-com:office:office" xmlns:r="http://schemas.openxmlformats.org/officeDocument/2006/relationships" xmlns:m="http://schemas.openxmlformats.org/officeDocument/2006/math" xmlns:v="urn:schemas-microsoft-com:vml" xmlns:wp14="http://schemas.microsoft.com/office/word/2010/wordprocessingDrawing" xmlns:wp="http://schemas.openxmlformats.org/drawingml/2006/wordprocessingDrawing" xmlns:w10="urn:schemas-microsoft-com:office:word" xmlns:w="http://schemas.openxmlformats.org/wordprocessingml/2006/main" xmlns:w14="http://schemas.microsoft.com/office/word/2010/wordml" xmlns:w15="http://schemas.microsoft.com/office/word/2012/wordml" xmlns:w16cex="http://schemas.microsoft.com/office/word/2018/wordml/cex" xmlns:w16cid="http://schemas.microsoft.com/office/word/2016/wordml/cid" xmlns:w16="http://schemas.microsoft.com/office/word/2018/wordml" xmlns:w16sdtdh="http://schemas.microsoft.com/office/word/2020/wordml/sdtdatahash" xmlns:w16se="http://schemas.microsoft.com/office/word/2015/wordml/symex" xmlns:wpg="http://schemas.microsoft.com/office/word/2010/wordprocessingGroup" xmlns:wpi="http://schemas.microsoft.com/office/word/2010/wordprocessingInk" xmlns:wne="http://schemas.microsoft.com/office/word/2006/wordml" xmlns:wps="http://schemas.microsoft.com/office/word/2010/wordprocessingShape" mc:Ignorable="w14 w15 w16se w16cid w16 w16cex w16sdtdh wp14">
+<w:numbering xmlns:wpc="http://schemas.microsoft.com/office/word/2010/wordprocessingCanvas" xmlns:cx="http://schemas.microsoft.com/office/drawing/2014/chartex" xmlns:cx1="http://schemas.microsoft.com/office/drawing/2015/9/8/chartex" xmlns:cx2="http://schemas.microsoft.com/office/drawing/2015/10/21/chartex" xmlns:cx3="http://schemas.microsoft.com/office/drawing/2016/5/9/chartex" xmlns:cx4="http://schemas.microsoft.com/office/drawing/2016/5/10/chartex" xmlns:cx5="http://schemas.microsoft.com/office/drawing/2016/5/11/chartex" xmlns:cx6="http://schemas.microsoft.com/office/drawing/2016/5/12/chartex" xmlns:cx7="http://schemas.microsoft.com/office/drawing/2016/5/13/chartex" xmlns:cx8="http://schemas.microsoft.com/office/drawing/2016/5/14/chartex" xmlns:mc="http://schemas.openxmlformats.org/markup-compatibility/2006" xmlns:aink="http://schemas.microsoft.com/office/drawing/2016/ink" xmlns:am3d="http://schemas.microsoft.com/office/drawing/2017/model3d" xmlns:o="urn:schemas-microsoft-com:office:office" xmlns:oel="http://schemas.microsoft.com/office/2019/extlst" xmlns:r="http://schemas.openxmlformats.org/officeDocument/2006/relationships" xmlns:m="http://schemas.openxmlformats.org/officeDocument/2006/math" xmlns:v="urn:schemas-microsoft-com:vml" xmlns:wp14="http://schemas.microsoft.com/office/word/2010/wordprocessingDrawing" xmlns:wp="http://schemas.openxmlformats.org/drawingml/2006/wordprocessingDrawing" xmlns:w10="urn:schemas-microsoft-com:office:word" xmlns:w="http://schemas.openxmlformats.org/wordprocessingml/2006/main" xmlns:w14="http://schemas.microsoft.com/office/word/2010/wordml" xmlns:w15="http://schemas.microsoft.com/office/word/2012/wordml" xmlns:w16cex="http://schemas.microsoft.com/office/word/2018/wordml/cex" xmlns:w16cid="http://schemas.microsoft.com/office/word/2016/wordml/cid" xmlns:w16="http://schemas.microsoft.com/office/word/2018/wordml" xmlns:w16sdtdh="http://schemas.microsoft.com/office/word/2020/wordml/sdtdatahash" xmlns:w16se="http://schemas.microsoft.com/office/word/2015/wordml/symex" xmlns:wpg="http://schemas.microsoft.com/office/word/2010/wordprocessingGroup" xmlns:wpi="http://schemas.microsoft.com/office/word/2010/wordprocessingInk" xmlns:wne="http://schemas.microsoft.com/office/word/2006/wordml" xmlns:wps="http://schemas.microsoft.com/office/word/2010/wordprocessingShape" mc:Ignorable="w14 w15 w16se w16cid w16 w16cex w16sdtdh wp14">
   <w:abstractNum w:abstractNumId="0" w15:restartNumberingAfterBreak="0">
     <w:nsid w:val="10291860"/>
     <w:multiLevelType w:val="hybridMultilevel"/>
@@ -812,10 +916,10 @@
       </w:pPr>
     </w:lvl>
   </w:abstractNum>
-  <w:num w:numId="1">
+  <w:num w:numId="1" w16cid:durableId="953709175">
     <w:abstractNumId w:val="1"/>
   </w:num>
-  <w:num w:numId="2">
+  <w:num w:numId="2" w16cid:durableId="1974869277">
     <w:abstractNumId w:val="0"/>
   </w:num>
 </w:numbering>
@@ -944,6 +1048,7 @@
     <w:lsdException w:name="HTML Sample" w:semiHidden="1" w:unhideWhenUsed="1"/>
     <w:lsdException w:name="HTML Typewriter" w:semiHidden="1" w:unhideWhenUsed="1"/>
     <w:lsdException w:name="HTML Variable" w:semiHidden="1" w:unhideWhenUsed="1"/>
+    <w:lsdException w:name="Normal Table" w:semiHidden="1" w:unhideWhenUsed="1"/>
     <w:lsdException w:name="annotation subject" w:semiHidden="1" w:unhideWhenUsed="1"/>
     <w:lsdException w:name="No List" w:semiHidden="1" w:unhideWhenUsed="1"/>
     <w:lsdException w:name="Outline List 1" w:semiHidden="1" w:unhideWhenUsed="1"/>
@@ -986,8 +1091,11 @@
     <w:lsdException w:name="Table Contemporary" w:semiHidden="1" w:unhideWhenUsed="1"/>
     <w:lsdException w:name="Table Elegant" w:semiHidden="1" w:unhideWhenUsed="1"/>
     <w:lsdException w:name="Table Professional" w:semiHidden="1" w:unhideWhenUsed="1"/>
+    <w:lsdException w:name="Table Subtle 1" w:semiHidden="1" w:unhideWhenUsed="1"/>
     <w:lsdException w:name="Table Subtle 2" w:semiHidden="1" w:unhideWhenUsed="1"/>
     <w:lsdException w:name="Table Web 1" w:semiHidden="1" w:unhideWhenUsed="1"/>
+    <w:lsdException w:name="Table Web 2" w:semiHidden="1" w:unhideWhenUsed="1"/>
+    <w:lsdException w:name="Table Web 3" w:semiHidden="1" w:unhideWhenUsed="1"/>
     <w:lsdException w:name="Balloon Text" w:semiHidden="1" w:unhideWhenUsed="1"/>
     <w:lsdException w:name="Table Grid" w:uiPriority="59"/>
     <w:lsdException w:name="Table Theme" w:semiHidden="1" w:unhideWhenUsed="1"/>
@@ -1212,17 +1320,17 @@
     <w:lsdException w:name="Unresolved Mention" w:semiHidden="1" w:unhideWhenUsed="1"/>
     <w:lsdException w:name="Smart Link" w:semiHidden="1" w:unhideWhenUsed="1"/>
   </w:latentStyles>
-  <w:style w:type="paragraph" w:default="1" w:styleId="Navaden">
+  <w:style w:type="paragraph" w:default="1" w:styleId="Normal">
     <w:name w:val="Normal"/>
     <w:qFormat/>
   </w:style>
-  <w:style w:type="character" w:default="1" w:styleId="Privzetapisavaodstavka">
+  <w:style w:type="character" w:default="1" w:styleId="DefaultParagraphFont">
     <w:name w:val="Default Paragraph Font"/>
     <w:uiPriority w:val="1"/>
     <w:semiHidden/>
     <w:unhideWhenUsed/>
   </w:style>
-  <w:style w:type="table" w:default="1" w:styleId="Navadnatabela">
+  <w:style w:type="table" w:default="1" w:styleId="TableNormal">
     <w:name w:val="Normal Table"/>
     <w:uiPriority w:val="99"/>
     <w:semiHidden/>
@@ -1237,15 +1345,15 @@
       </w:tblCellMar>
     </w:tblPr>
   </w:style>
-  <w:style w:type="numbering" w:default="1" w:styleId="Brezseznama">
+  <w:style w:type="numbering" w:default="1" w:styleId="NoList">
     <w:name w:val="No List"/>
     <w:uiPriority w:val="99"/>
     <w:semiHidden/>
     <w:unhideWhenUsed/>
   </w:style>
-  <w:style w:type="paragraph" w:styleId="Odstavekseznama">
+  <w:style w:type="paragraph" w:styleId="ListParagraph">
     <w:name w:val="List Paragraph"/>
-    <w:basedOn w:val="Navaden"/>
+    <w:basedOn w:val="Normal"/>
     <w:uiPriority w:val="34"/>
     <w:qFormat/>
     <w:rsid w:val="00005F6E"/>
@@ -1254,10 +1362,10 @@
       <w:contextualSpacing/>
     </w:pPr>
   </w:style>
-  <w:style w:type="paragraph" w:styleId="Besedilooblaka">
+  <w:style w:type="paragraph" w:styleId="BalloonText">
     <w:name w:val="Balloon Text"/>
-    <w:basedOn w:val="Navaden"/>
-    <w:link w:val="BesedilooblakaZnak"/>
+    <w:basedOn w:val="Normal"/>
+    <w:link w:val="BalloonTextChar"/>
     <w:uiPriority w:val="99"/>
     <w:semiHidden/>
     <w:unhideWhenUsed/>
@@ -1271,10 +1379,10 @@
       <w:szCs w:val="16"/>
     </w:rPr>
   </w:style>
-  <w:style w:type="character" w:customStyle="1" w:styleId="BesedilooblakaZnak">
-    <w:name w:val="Besedilo oblačka Znak"/>
-    <w:basedOn w:val="Privzetapisavaodstavka"/>
-    <w:link w:val="Besedilooblaka"/>
+  <w:style w:type="character" w:customStyle="1" w:styleId="BalloonTextChar">
+    <w:name w:val="Balloon Text Char"/>
+    <w:basedOn w:val="DefaultParagraphFont"/>
+    <w:link w:val="BalloonText"/>
     <w:uiPriority w:val="99"/>
     <w:semiHidden/>
     <w:rsid w:val="0090713C"/>
@@ -1284,10 +1392,10 @@
       <w:szCs w:val="16"/>
     </w:rPr>
   </w:style>
-  <w:style w:type="paragraph" w:styleId="Glava">
+  <w:style w:type="paragraph" w:styleId="Header">
     <w:name w:val="header"/>
-    <w:basedOn w:val="Navaden"/>
-    <w:link w:val="GlavaZnak"/>
+    <w:basedOn w:val="Normal"/>
+    <w:link w:val="HeaderChar"/>
     <w:uiPriority w:val="99"/>
     <w:unhideWhenUsed/>
     <w:rsid w:val="00686B37"/>
@@ -1299,17 +1407,17 @@
       <w:spacing w:after="0" w:line="240" w:lineRule="auto"/>
     </w:pPr>
   </w:style>
-  <w:style w:type="character" w:customStyle="1" w:styleId="GlavaZnak">
-    <w:name w:val="Glava Znak"/>
-    <w:basedOn w:val="Privzetapisavaodstavka"/>
-    <w:link w:val="Glava"/>
+  <w:style w:type="character" w:customStyle="1" w:styleId="HeaderChar">
+    <w:name w:val="Header Char"/>
+    <w:basedOn w:val="DefaultParagraphFont"/>
+    <w:link w:val="Header"/>
     <w:uiPriority w:val="99"/>
     <w:rsid w:val="00686B37"/>
   </w:style>
-  <w:style w:type="paragraph" w:styleId="Noga">
+  <w:style w:type="paragraph" w:styleId="Footer">
     <w:name w:val="footer"/>
-    <w:basedOn w:val="Navaden"/>
-    <w:link w:val="NogaZnak"/>
+    <w:basedOn w:val="Normal"/>
+    <w:link w:val="FooterChar"/>
     <w:uiPriority w:val="99"/>
     <w:unhideWhenUsed/>
     <w:rsid w:val="00686B37"/>
@@ -1321,16 +1429,16 @@
       <w:spacing w:after="0" w:line="240" w:lineRule="auto"/>
     </w:pPr>
   </w:style>
-  <w:style w:type="character" w:customStyle="1" w:styleId="NogaZnak">
-    <w:name w:val="Noga Znak"/>
-    <w:basedOn w:val="Privzetapisavaodstavka"/>
-    <w:link w:val="Noga"/>
+  <w:style w:type="character" w:customStyle="1" w:styleId="FooterChar">
+    <w:name w:val="Footer Char"/>
+    <w:basedOn w:val="DefaultParagraphFont"/>
+    <w:link w:val="Footer"/>
     <w:uiPriority w:val="99"/>
     <w:rsid w:val="00686B37"/>
   </w:style>
-  <w:style w:type="table" w:styleId="Tabelamrea">
+  <w:style w:type="table" w:styleId="TableGrid">
     <w:name w:val="Table Grid"/>
-    <w:basedOn w:val="Navadnatabela"/>
+    <w:basedOn w:val="TableNormal"/>
     <w:uiPriority w:val="59"/>
     <w:rsid w:val="00686B37"/>
     <w:pPr>

</xml_diff>